<commit_message>
feat: add sync-request for synchronous HTTP requests and update task evidence handling
- Added `sync-request` package to facilitate synchronous HTTP requests.
- Updated task evidence model to include `TaskEvidenceImages`.
- Modified task evidence controller to handle multiple images.
- Enhanced task and ticket controllers to support image uploads.
- Updated daily report routes to use consistent naming for evidence uploads.
- Created new controller and model for managing task evidence images.
- Refactored existing routes to accommodate new task evidence image functionality.
- Ensured all relevant models and routes are ordered by creation date for better data management.
</commit_message>
<xml_diff>
--- a/task_evidence_template.docx
+++ b/task_evidence_template.docx
@@ -540,76 +540,6 @@
           <w:p>
             <w:pPr>
               <w:rPr>
-                <w:rFonts w:ascii="Aptos" w:eastAsia="Times New Roman" w:hAnsi="Aptos" w:cs="Calibri"/>
-                <w:color w:val="000000"/>
-                <w:kern w:val="0"/>
-                <w:sz w:val="24"/>
-                <w:szCs w:val="24"/>
-                <w14:ligatures w14:val="none"/>
-              </w:rPr>
-            </w:pPr>
-            <w:r>
-              <w:rPr>
-                <w:rFonts w:ascii="Aptos" w:eastAsia="Times New Roman" w:hAnsi="Aptos" w:cs="Calibri"/>
-                <w:color w:val="000000"/>
-                <w:kern w:val="0"/>
-                <w:sz w:val="24"/>
-                <w:szCs w:val="24"/>
-                <w14:ligatures w14:val="none"/>
-              </w:rPr>
-              <w:t>Reported By :</w:t>
-            </w:r>
-          </w:p>
-          <w:p>
-            <w:pPr>
-              <w:rPr>
-                <w:rFonts w:ascii="Aptos" w:eastAsia="Times New Roman" w:hAnsi="Aptos" w:cs="Calibri"/>
-                <w:color w:val="000000"/>
-                <w:kern w:val="0"/>
-                <w:sz w:val="24"/>
-                <w:szCs w:val="24"/>
-                <w14:ligatures w14:val="none"/>
-              </w:rPr>
-            </w:pPr>
-            <w:r>
-              <w:rPr>
-                <w:rFonts w:ascii="Aptos" w:eastAsia="Times New Roman" w:hAnsi="Aptos" w:cs="Calibri"/>
-                <w:color w:val="000000"/>
-                <w:kern w:val="0"/>
-                <w:sz w:val="24"/>
-                <w:szCs w:val="24"/>
-                <w14:ligatures w14:val="none"/>
-              </w:rPr>
-              <w:t>{</w:t>
-            </w:r>
-            <w:proofErr w:type="spellStart"/>
-            <w:r>
-              <w:rPr>
-                <w:rFonts w:ascii="Aptos" w:eastAsia="Times New Roman" w:hAnsi="Aptos" w:cs="Calibri"/>
-                <w:color w:val="000000"/>
-                <w:kern w:val="0"/>
-                <w:sz w:val="24"/>
-                <w:szCs w:val="24"/>
-                <w14:ligatures w14:val="none"/>
-              </w:rPr>
-              <w:t>fullname</w:t>
-            </w:r>
-            <w:proofErr w:type="spellEnd"/>
-            <w:r>
-              <w:rPr>
-                <w:rFonts w:ascii="Aptos" w:eastAsia="Times New Roman" w:hAnsi="Aptos" w:cs="Calibri"/>
-                <w:color w:val="000000"/>
-                <w:kern w:val="0"/>
-                <w:sz w:val="24"/>
-                <w:szCs w:val="24"/>
-                <w14:ligatures w14:val="none"/>
-              </w:rPr>
-              <w:t>}</w:t>
-            </w:r>
-          </w:p>
-          <w:p>
-            <w:pPr>
-              <w:rPr>
                 <w:rFonts w:ascii="Aptos Narrow" w:hAnsi="Aptos Narrow"/>
                 <w:sz w:val="24"/>
                 <w:szCs w:val="24"/>
@@ -656,7 +586,7 @@
               <w:rPr>
                 <w:noProof/>
               </w:rPr>
-              <w:t>{%image}</w:t>
+              <w:t>{#evidences}</w:t>
             </w:r>
           </w:p>
           <w:p>
@@ -666,6 +596,64 @@
                 <w:noProof/>
               </w:rPr>
             </w:pPr>
+            <w:r>
+              <w:rPr>
+                <w:noProof/>
+              </w:rPr>
+              <w:t xml:space="preserve">  {%image}</w:t>
+            </w:r>
+          </w:p>
+          <w:p>
+            <w:pPr>
+              <w:jc w:val="center"/>
+              <w:rPr>
+                <w:noProof/>
+              </w:rPr>
+            </w:pPr>
+            <w:r>
+              <w:rPr>
+                <w:noProof/>
+              </w:rPr>
+              <w:t xml:space="preserve">  </w:t>
+            </w:r>
+            <w:r>
+              <w:rPr>
+                <w:noProof/>
+              </w:rPr>
+              <w:t xml:space="preserve">Uploaded By : </w:t>
+            </w:r>
+            <w:r>
+              <w:rPr>
+                <w:noProof/>
+              </w:rPr>
+              <w:t>{</w:t>
+            </w:r>
+            <w:r>
+              <w:rPr>
+                <w:noProof/>
+              </w:rPr>
+              <w:t>account</w:t>
+            </w:r>
+            <w:r>
+              <w:rPr>
+                <w:noProof/>
+              </w:rPr>
+              <w:t>}</w:t>
+            </w:r>
+          </w:p>
+          <w:p>
+            <w:pPr>
+              <w:jc w:val="center"/>
+              <w:rPr>
+                <w:noProof/>
+              </w:rPr>
+            </w:pPr>
+            <w:r>
+              <w:rPr>
+                <w:noProof/>
+              </w:rPr>
+              <w:t>{/evidences}</w:t>
+            </w:r>
             <w:r>
               <w:rPr>
                 <w:rFonts w:ascii="Aptos Narrow" w:hAnsi="Aptos Narrow"/>
@@ -1327,7 +1315,6 @@
   <w:style w:type="character" w:default="1" w:styleId="DefaultParagraphFont">
     <w:name w:val="Default Paragraph Font"/>
     <w:uiPriority w:val="1"/>
-    <w:semiHidden/>
     <w:unhideWhenUsed/>
   </w:style>
   <w:style w:type="table" w:default="1" w:styleId="TableNormal">

</xml_diff>

<commit_message>
feat: create program schemas
</commit_message>
<xml_diff>
--- a/task_evidence_template.docx
+++ b/task_evidence_template.docx
@@ -93,13 +93,23 @@
           <w:szCs w:val="28"/>
         </w:rPr>
       </w:pPr>
+      <w:proofErr w:type="gramStart"/>
       <w:r>
         <w:rPr>
           <w:rFonts w:ascii="Aptos Narrow" w:hAnsi="Aptos Narrow"/>
           <w:sz w:val="28"/>
           <w:szCs w:val="28"/>
         </w:rPr>
-        <w:t xml:space="preserve">Project : </w:t>
+        <w:t>Project :</w:t>
+      </w:r>
+      <w:proofErr w:type="gramEnd"/>
+      <w:r>
+        <w:rPr>
+          <w:rFonts w:ascii="Aptos Narrow" w:hAnsi="Aptos Narrow"/>
+          <w:sz w:val="28"/>
+          <w:szCs w:val="28"/>
+        </w:rPr>
+        <w:t xml:space="preserve"> </w:t>
       </w:r>
       <w:r>
         <w:rPr>
@@ -209,23 +219,13 @@
         </w:rPr>
         <w:t xml:space="preserve"> dan </w:t>
       </w:r>
-      <w:proofErr w:type="spellStart"/>
       <w:r>
         <w:rPr>
           <w:rFonts w:ascii="Aptos Narrow" w:hAnsi="Aptos Narrow"/>
           <w:sz w:val="24"/>
           <w:szCs w:val="24"/>
         </w:rPr>
-        <w:t>Dokumentasi</w:t>
-      </w:r>
-      <w:proofErr w:type="spellEnd"/>
-      <w:r>
-        <w:rPr>
-          <w:rFonts w:ascii="Aptos Narrow" w:hAnsi="Aptos Narrow"/>
-          <w:sz w:val="24"/>
-          <w:szCs w:val="24"/>
-        </w:rPr>
-        <w:t xml:space="preserve"> </w:t>
+        <w:t xml:space="preserve">Dokumentasi </w:t>
       </w:r>
       <w:r>
         <w:rPr>
@@ -281,8 +281,7 @@
       <w:tblGrid>
         <w:gridCol w:w="915"/>
         <w:gridCol w:w="2624"/>
-        <w:gridCol w:w="2126"/>
-        <w:gridCol w:w="4964"/>
+        <w:gridCol w:w="6662"/>
       </w:tblGrid>
       <w:tr>
         <w:trPr>
@@ -348,36 +347,7 @@
         </w:tc>
         <w:tc>
           <w:tcPr>
-            <w:tcW w:w="2126" w:type="dxa"/>
-            <w:vAlign w:val="center"/>
-          </w:tcPr>
-          <w:p>
-            <w:pPr>
-              <w:jc w:val="center"/>
-              <w:rPr>
-                <w:rFonts w:ascii="Aptos Narrow" w:hAnsi="Aptos Narrow"/>
-                <w:sz w:val="24"/>
-                <w:szCs w:val="24"/>
-              </w:rPr>
-            </w:pPr>
-            <w:r>
-              <w:rPr>
-                <w:rFonts w:ascii="Aptos" w:eastAsia="Times New Roman" w:hAnsi="Aptos" w:cs="Calibri"/>
-                <w:b/>
-                <w:bCs/>
-                <w:color w:val="000000"/>
-                <w:kern w:val="0"/>
-                <w:sz w:val="24"/>
-                <w:szCs w:val="24"/>
-                <w14:ligatures w14:val="none"/>
-              </w:rPr>
-              <w:t>DATE</w:t>
-            </w:r>
-          </w:p>
-        </w:tc>
-        <w:tc>
-          <w:tcPr>
-            <w:tcW w:w="4964" w:type="dxa"/>
+            <w:tcW w:w="6662" w:type="dxa"/>
             <w:vAlign w:val="center"/>
           </w:tcPr>
           <w:p>
@@ -536,6 +506,14 @@
                 <w14:ligatures w14:val="none"/>
               </w:rPr>
             </w:pPr>
+            <w:r>
+              <w:rPr>
+                <w:rFonts w:ascii="Aptos Narrow" w:hAnsi="Aptos Narrow"/>
+                <w:sz w:val="24"/>
+                <w:szCs w:val="24"/>
+              </w:rPr>
+              <w:t>{date}</w:t>
+            </w:r>
           </w:p>
           <w:p>
             <w:pPr>
@@ -549,35 +527,11 @@
         </w:tc>
         <w:tc>
           <w:tcPr>
-            <w:tcW w:w="2126" w:type="dxa"/>
-          </w:tcPr>
-          <w:p>
-            <w:pPr>
-              <w:jc w:val="center"/>
-              <w:rPr>
-                <w:rFonts w:ascii="Aptos Narrow" w:hAnsi="Aptos Narrow"/>
-                <w:sz w:val="24"/>
-                <w:szCs w:val="24"/>
-              </w:rPr>
-            </w:pPr>
-            <w:r>
-              <w:rPr>
-                <w:rFonts w:ascii="Aptos Narrow" w:hAnsi="Aptos Narrow"/>
-                <w:sz w:val="24"/>
-                <w:szCs w:val="24"/>
-              </w:rPr>
-              <w:t>{date}</w:t>
-            </w:r>
-          </w:p>
-        </w:tc>
-        <w:tc>
-          <w:tcPr>
-            <w:tcW w:w="4964" w:type="dxa"/>
+            <w:tcW w:w="6662" w:type="dxa"/>
             <w:vAlign w:val="bottom"/>
           </w:tcPr>
           <w:p>
             <w:pPr>
-              <w:jc w:val="center"/>
               <w:rPr>
                 <w:noProof/>
               </w:rPr>
@@ -591,7 +545,6 @@
           </w:p>
           <w:p>
             <w:pPr>
-              <w:jc w:val="center"/>
               <w:rPr>
                 <w:noProof/>
               </w:rPr>
@@ -605,7 +558,6 @@
           </w:p>
           <w:p>
             <w:pPr>
-              <w:jc w:val="center"/>
               <w:rPr>
                 <w:noProof/>
               </w:rPr>
@@ -614,46 +566,15 @@
               <w:rPr>
                 <w:noProof/>
               </w:rPr>
-              <w:t xml:space="preserve">  </w:t>
-            </w:r>
-            <w:r>
-              <w:rPr>
-                <w:noProof/>
-              </w:rPr>
-              <w:t xml:space="preserve">Uploaded By : </w:t>
-            </w:r>
-            <w:r>
-              <w:rPr>
-                <w:noProof/>
-              </w:rPr>
-              <w:t>{</w:t>
-            </w:r>
-            <w:r>
-              <w:rPr>
-                <w:noProof/>
-              </w:rPr>
-              <w:t>account</w:t>
-            </w:r>
-            <w:r>
-              <w:rPr>
-                <w:noProof/>
-              </w:rPr>
-              <w:t>}</w:t>
+              <w:t>{/evidences}</w:t>
             </w:r>
           </w:p>
           <w:p>
             <w:pPr>
-              <w:jc w:val="center"/>
               <w:rPr>
                 <w:noProof/>
               </w:rPr>
             </w:pPr>
-            <w:r>
-              <w:rPr>
-                <w:noProof/>
-              </w:rPr>
-              <w:t>{/evidences}</w:t>
-            </w:r>
             <w:r>
               <w:rPr>
                 <w:rFonts w:ascii="Aptos Narrow" w:hAnsi="Aptos Narrow"/>
@@ -663,22 +584,6 @@
               </w:rPr>
               <w:t>{/te}</w:t>
             </w:r>
-          </w:p>
-          <w:p>
-            <w:pPr>
-              <w:jc w:val="center"/>
-              <w:rPr>
-                <w:noProof/>
-              </w:rPr>
-            </w:pPr>
-          </w:p>
-          <w:p>
-            <w:pPr>
-              <w:jc w:val="center"/>
-              <w:rPr>
-                <w:noProof/>
-              </w:rPr>
-            </w:pPr>
           </w:p>
           <w:p>
             <w:pPr>
@@ -1315,6 +1220,7 @@
   <w:style w:type="character" w:default="1" w:styleId="DefaultParagraphFont">
     <w:name w:val="Default Paragraph Font"/>
     <w:uiPriority w:val="1"/>
+    <w:semiHidden/>
     <w:unhideWhenUsed/>
   </w:style>
   <w:style w:type="table" w:default="1" w:styleId="TableNormal">

</xml_diff>

<commit_message>
Rename project report route to generate evidence and add project template document
</commit_message>
<xml_diff>
--- a/task_evidence_template.docx
+++ b/task_evidence_template.docx
@@ -93,23 +93,13 @@
           <w:szCs w:val="28"/>
         </w:rPr>
       </w:pPr>
-      <w:proofErr w:type="gramStart"/>
       <w:r>
         <w:rPr>
           <w:rFonts w:ascii="Aptos Narrow" w:hAnsi="Aptos Narrow"/>
           <w:sz w:val="28"/>
           <w:szCs w:val="28"/>
         </w:rPr>
-        <w:t>Project :</w:t>
-      </w:r>
-      <w:proofErr w:type="gramEnd"/>
-      <w:r>
-        <w:rPr>
-          <w:rFonts w:ascii="Aptos Narrow" w:hAnsi="Aptos Narrow"/>
-          <w:sz w:val="28"/>
-          <w:szCs w:val="28"/>
-        </w:rPr>
-        <w:t xml:space="preserve"> </w:t>
+        <w:t xml:space="preserve">Project : </w:t>
       </w:r>
       <w:r>
         <w:rPr>
@@ -219,13 +209,23 @@
         </w:rPr>
         <w:t xml:space="preserve"> dan </w:t>
       </w:r>
+      <w:proofErr w:type="spellStart"/>
       <w:r>
         <w:rPr>
           <w:rFonts w:ascii="Aptos Narrow" w:hAnsi="Aptos Narrow"/>
           <w:sz w:val="24"/>
           <w:szCs w:val="24"/>
         </w:rPr>
-        <w:t xml:space="preserve">Dokumentasi </w:t>
+        <w:t>Dokumentasi</w:t>
+      </w:r>
+      <w:proofErr w:type="spellEnd"/>
+      <w:r>
+        <w:rPr>
+          <w:rFonts w:ascii="Aptos Narrow" w:hAnsi="Aptos Narrow"/>
+          <w:sz w:val="24"/>
+          <w:szCs w:val="24"/>
+        </w:rPr>
+        <w:t xml:space="preserve"> </w:t>
       </w:r>
       <w:r>
         <w:rPr>

</xml_diff>